<commit_message>
added a directory saas and file s1.sh
</commit_message>
<xml_diff>
--- a/gitAndGithub.docx
+++ b/gitAndGithub.docx
@@ -629,19 +629,160 @@
       <w:r>
         <w:t>=&gt;it gives information on current status of git repository and its contents</w:t>
       </w:r>
+    </w:p>
+    <w:p>
+      <w:pPr>
+        <w:rPr>
+          <w:u w:val="single"/>
+        </w:rPr>
+      </w:pPr>
+      <w:r>
+        <w:rPr>
+          <w:u w:val="single"/>
+        </w:rPr>
+        <w:t>Git Repository</w:t>
+      </w:r>
+    </w:p>
+    <w:p>
+      <w:proofErr w:type="gramStart"/>
+      <w:r>
+        <w:t>it</w:t>
+      </w:r>
+      <w:proofErr w:type="gramEnd"/>
+      <w:r>
+        <w:t xml:space="preserve"> is like a tracking device which holds versions of particular project or a file.</w:t>
+      </w:r>
+    </w:p>
+    <w:p>
+      <w:r>
+        <w:t xml:space="preserve">We have to initialize the </w:t>
+      </w:r>
+      <w:proofErr w:type="spellStart"/>
+      <w:r>
+        <w:t>git</w:t>
+      </w:r>
+      <w:proofErr w:type="spellEnd"/>
+      <w:r>
+        <w:t xml:space="preserve"> repo to track our folder in which we are creating </w:t>
+      </w:r>
+      <w:proofErr w:type="spellStart"/>
+      <w:r>
+        <w:t>git</w:t>
+      </w:r>
+      <w:proofErr w:type="spellEnd"/>
+      <w:r>
+        <w:t xml:space="preserve"> repo to track that folder.</w:t>
+      </w:r>
+    </w:p>
+    <w:p>
+      <w:r>
+        <w:t xml:space="preserve">To do that we </w:t>
+      </w:r>
+      <w:proofErr w:type="gramStart"/>
+      <w:r>
+        <w:t>use  &gt;</w:t>
+      </w:r>
+      <w:proofErr w:type="gramEnd"/>
+      <w:r>
+        <w:t>&gt;</w:t>
+      </w:r>
+      <w:r>
+        <w:t xml:space="preserve">git </w:t>
+      </w:r>
+      <w:proofErr w:type="spellStart"/>
+      <w:r>
+        <w:t>init</w:t>
+      </w:r>
+      <w:proofErr w:type="spellEnd"/>
+    </w:p>
+    <w:p>
+      <w:r>
+        <w:lastRenderedPageBreak/>
+        <w:t>=&gt;more importantly please don’t try to do &gt;</w:t>
+      </w:r>
+      <w:r>
+        <w:t xml:space="preserve">&gt;git </w:t>
+      </w:r>
+      <w:proofErr w:type="spellStart"/>
+      <w:r>
+        <w:t>init</w:t>
+      </w:r>
+      <w:proofErr w:type="spellEnd"/>
+      <w:r>
+        <w:t xml:space="preserve"> in nested folder of </w:t>
+      </w:r>
+      <w:proofErr w:type="spellStart"/>
+      <w:proofErr w:type="gramStart"/>
+      <w:r>
+        <w:t>a</w:t>
+      </w:r>
+      <w:proofErr w:type="spellEnd"/>
+      <w:proofErr w:type="gramEnd"/>
+      <w:r>
+        <w:t xml:space="preserve"> already initialized </w:t>
+      </w:r>
+      <w:proofErr w:type="spellStart"/>
+      <w:r>
+        <w:t>git</w:t>
+      </w:r>
+      <w:proofErr w:type="spellEnd"/>
+      <w:r>
+        <w:t xml:space="preserve"> repo folder/directory because git can’t understand that which folder has to track of and it make no sense </w:t>
+      </w:r>
+      <w:proofErr w:type="spellStart"/>
+      <w:r>
+        <w:t>sooo</w:t>
+      </w:r>
+      <w:proofErr w:type="spellEnd"/>
+      <w:r>
+        <w:t>, don’t do it.</w:t>
+      </w:r>
+    </w:p>
+    <w:p>
+      <w:r>
+        <w:t>So, check first by using &gt;&gt;git status weather a .git is initialized or not. If not it gives you a fatal error.</w:t>
+      </w:r>
+    </w:p>
+    <w:p>
+      <w:r>
+        <w:t xml:space="preserve">=&gt;and also don’t </w:t>
+      </w:r>
+      <w:r>
+        <w:t xml:space="preserve">try to do &gt;&gt;git </w:t>
+      </w:r>
+      <w:proofErr w:type="spellStart"/>
+      <w:r>
+        <w:t>init</w:t>
+      </w:r>
+      <w:proofErr w:type="spellEnd"/>
+      <w:r>
+        <w:t xml:space="preserve"> at </w:t>
+      </w:r>
+      <w:proofErr w:type="spellStart"/>
+      <w:proofErr w:type="gramStart"/>
+      <w:r>
+        <w:t>ur</w:t>
+      </w:r>
+      <w:proofErr w:type="spellEnd"/>
+      <w:proofErr w:type="gramEnd"/>
+      <w:r>
+        <w:t xml:space="preserve"> c drive location because you don’t need to track of your computer.</w:t>
+      </w:r>
+    </w:p>
+    <w:p/>
+    <w:p/>
+    <w:p>
+      <w:r>
+        <w:t xml:space="preserve"> </w:t>
+      </w:r>
+      <w:r>
+        <w:t xml:space="preserve"> </w:t>
+      </w:r>
+    </w:p>
+    <w:p>
       <w:bookmarkStart w:id="0" w:name="_GoBack"/>
       <w:bookmarkEnd w:id="0"/>
     </w:p>
-    <w:p/>
-    <w:p>
-      <w:r>
-        <w:t xml:space="preserve"> </w:t>
-      </w:r>
-      <w:r>
-        <w:t xml:space="preserve"> </w:t>
-      </w:r>
-    </w:p>
-    <w:p/>
     <w:sectPr>
       <w:pgSz w:w="11906" w:h="16838"/>
       <w:pgMar w:top="1440" w:right="1440" w:bottom="1440" w:left="1440" w:header="708" w:footer="708" w:gutter="0"/>

</xml_diff>

<commit_message>
correcting remove directory command
</commit_message>
<xml_diff>
--- a/gitAndGithub.docx
+++ b/gitAndGithub.docx
@@ -594,23 +594,18 @@
     </w:p>
     <w:p>
       <w:r>
-        <w:t>== $</w:t>
-      </w:r>
-      <w:proofErr w:type="spellStart"/>
-      <w:r>
-        <w:t>rmkdir</w:t>
-      </w:r>
-      <w:proofErr w:type="spellEnd"/>
+        <w:t>== $rm</w:t>
+      </w:r>
+      <w:bookmarkStart w:id="0" w:name="_GoBack"/>
+      <w:bookmarkEnd w:id="0"/>
       <w:r>
         <w:t xml:space="preserve"> –</w:t>
       </w:r>
       <w:proofErr w:type="spellStart"/>
-      <w:proofErr w:type="gramStart"/>
       <w:r>
         <w:t>rf</w:t>
       </w:r>
       <w:proofErr w:type="spellEnd"/>
-      <w:proofErr w:type="gramEnd"/>
       <w:r>
         <w:t xml:space="preserve"> f1</w:t>
       </w:r>
@@ -779,10 +774,7 @@
         <w:t xml:space="preserve"> </w:t>
       </w:r>
     </w:p>
-    <w:p>
-      <w:bookmarkStart w:id="0" w:name="_GoBack"/>
-      <w:bookmarkEnd w:id="0"/>
-    </w:p>
+    <w:p/>
     <w:sectPr>
       <w:pgSz w:w="11906" w:h="16838"/>
       <w:pgMar w:top="1440" w:right="1440" w:bottom="1440" w:left="1440" w:header="708" w:footer="708" w:gutter="0"/>

</xml_diff>